<commit_message>
Rewrote work experience at IB to be more explicit about technologies used
</commit_message>
<xml_diff>
--- a/J_Moorhead_Resume.docx
+++ b/J_Moorhead_Resume.docx
@@ -171,19 +171,75 @@
         </w:numPr>
         <w:spacing w:lineRule="auto" w:line="240" w:before="144" w:after="199"/>
         <w:jc w:val="left"/>
-        <w:rPr/>
-      </w:pPr>
-      <w:r>
-        <w:rPr>
-          <w:rFonts w:ascii="Times New Roman" w:hAnsi="Times New Roman"/>
-          <w:b w:val="false"/>
-          <w:bCs w:val="false"/>
-          <w:i w:val="false"/>
-          <w:iCs w:val="false"/>
-          <w:sz w:val="22"/>
-          <w:szCs w:val="22"/>
-        </w:rPr>
-        <w:t>Develop and maintain compliance reporting systems to facilitate the processing of data for regulatory obligations</w:t>
+        <w:rPr>
+          <w:rFonts w:ascii="Times New Roman" w:hAnsi="Times New Roman" w:eastAsia="Calibri" w:cs="" w:cstheme="minorBidi" w:eastAsiaTheme="minorHAnsi"/>
+          <w:b w:val="false"/>
+          <w:b w:val="false"/>
+          <w:bCs w:val="false"/>
+          <w:i w:val="false"/>
+          <w:i w:val="false"/>
+          <w:iCs w:val="false"/>
+          <w:color w:val="auto"/>
+          <w:kern w:val="0"/>
+          <w:sz w:val="22"/>
+          <w:szCs w:val="22"/>
+          <w:lang w:val="en-US" w:eastAsia="en-US" w:bidi="ar-SA"/>
+        </w:rPr>
+      </w:pPr>
+      <w:r>
+        <w:rPr>
+          <w:rFonts w:eastAsia="Calibri" w:cs="" w:cstheme="minorBidi" w:eastAsiaTheme="minorHAnsi" w:ascii="Times New Roman" w:hAnsi="Times New Roman"/>
+          <w:b w:val="false"/>
+          <w:bCs w:val="false"/>
+          <w:i w:val="false"/>
+          <w:iCs w:val="false"/>
+          <w:color w:val="auto"/>
+          <w:kern w:val="0"/>
+          <w:sz w:val="22"/>
+          <w:szCs w:val="22"/>
+          <w:lang w:val="en-US" w:eastAsia="en-US" w:bidi="ar-SA"/>
+        </w:rPr>
+        <w:t>Significantly increase regulatory reporting efficiency by designing and implementing systems in Python and Go to process data from Oracle databases as well as CSV and XML files for delivery to US and foreign government agencies</w:t>
+      </w:r>
+    </w:p>
+    <w:p>
+      <w:pPr>
+        <w:pStyle w:val="Normal"/>
+        <w:numPr>
+          <w:ilvl w:val="1"/>
+          <w:numId w:val="3"/>
+        </w:numPr>
+        <w:spacing w:lineRule="auto" w:line="240" w:before="144" w:after="199"/>
+        <w:jc w:val="left"/>
+        <w:rPr>
+          <w:rFonts w:ascii="Times New Roman" w:hAnsi="Times New Roman" w:eastAsia="Calibri" w:cs="" w:cstheme="minorBidi" w:eastAsiaTheme="minorHAnsi"/>
+          <w:b w:val="false"/>
+          <w:b w:val="false"/>
+          <w:bCs w:val="false"/>
+          <w:i w:val="false"/>
+          <w:i w:val="false"/>
+          <w:iCs w:val="false"/>
+          <w:color w:val="auto"/>
+          <w:kern w:val="0"/>
+          <w:sz w:val="22"/>
+          <w:szCs w:val="22"/>
+          <w:lang w:val="en-US" w:eastAsia="en-US" w:bidi="ar-SA"/>
+        </w:rPr>
+      </w:pPr>
+      <w:r>
+        <w:rPr>
+          <w:rFonts w:eastAsia="Calibri" w:cs="" w:cstheme="minorBidi" w:eastAsiaTheme="minorHAnsi" w:ascii="Times New Roman" w:hAnsi="Times New Roman"/>
+          <w:b w:val="false"/>
+          <w:bCs w:val="false"/>
+          <w:i w:val="false"/>
+          <w:iCs w:val="false"/>
+          <w:color w:val="auto"/>
+          <w:kern w:val="0"/>
+          <w:sz w:val="22"/>
+          <w:szCs w:val="22"/>
+          <w:lang w:val="en-US" w:eastAsia="en-US" w:bidi="ar-SA"/>
+        </w:rPr>
+        <w:t>Improve code readability and maintainability by redesigning systems written in Perl and implementing them using object-oriented design patterns in Python</w:t>
       </w:r>
     </w:p>
     <w:p>
@@ -199,63 +255,33 @@
       </w:pPr>
       <w:r>
         <w:rPr>
-          <w:rFonts w:ascii="Times New Roman" w:hAnsi="Times New Roman"/>
-          <w:b w:val="false"/>
-          <w:bCs w:val="false"/>
-          <w:i w:val="false"/>
-          <w:iCs w:val="false"/>
-          <w:sz w:val="22"/>
-          <w:szCs w:val="22"/>
-        </w:rPr>
-        <w:t>Lead the development and implementation of data correction tools to assist compliance analysts meet a deadline of T+3 for FINRA CAT reporting error corrections</w:t>
-      </w:r>
-    </w:p>
-    <w:p>
-      <w:pPr>
-        <w:pStyle w:val="Normal"/>
-        <w:numPr>
-          <w:ilvl w:val="1"/>
-          <w:numId w:val="3"/>
-        </w:numPr>
-        <w:spacing w:lineRule="auto" w:line="240" w:before="144" w:after="199"/>
-        <w:jc w:val="left"/>
-        <w:rPr/>
-      </w:pPr>
-      <w:r>
-        <w:rPr>
-          <w:rFonts w:ascii="Times New Roman" w:hAnsi="Times New Roman"/>
-          <w:b w:val="false"/>
-          <w:bCs w:val="false"/>
-          <w:i w:val="false"/>
-          <w:iCs w:val="false"/>
-          <w:sz w:val="22"/>
-          <w:szCs w:val="22"/>
-        </w:rPr>
-        <w:t xml:space="preserve">Create a fully automated reporting </w:t>
-      </w:r>
-      <w:r>
-        <w:rPr>
-          <w:rFonts w:ascii="Times New Roman" w:hAnsi="Times New Roman"/>
-          <w:b w:val="false"/>
-          <w:bCs w:val="false"/>
-          <w:i w:val="false"/>
-          <w:iCs w:val="false"/>
-          <w:sz w:val="22"/>
-          <w:szCs w:val="22"/>
-        </w:rPr>
-        <w:t>system</w:t>
-      </w:r>
-      <w:r>
-        <w:rPr>
-          <w:rFonts w:ascii="Times New Roman" w:hAnsi="Times New Roman"/>
-          <w:b w:val="false"/>
-          <w:bCs w:val="false"/>
-          <w:i w:val="false"/>
-          <w:iCs w:val="false"/>
-          <w:sz w:val="22"/>
-          <w:szCs w:val="22"/>
-        </w:rPr>
-        <w:t xml:space="preserve"> for affiliated introducing brokers to provide aggregate and sub-account-level futures positions for reporting to the CFTC and US futures exchanges</w:t>
+          <w:rFonts w:eastAsia="Calibri" w:cs="" w:ascii="Times New Roman" w:hAnsi="Times New Roman" w:cstheme="minorBidi" w:eastAsiaTheme="minorHAnsi"/>
+          <w:b w:val="false"/>
+          <w:bCs w:val="false"/>
+          <w:i w:val="false"/>
+          <w:iCs w:val="false"/>
+          <w:color w:val="auto"/>
+          <w:kern w:val="0"/>
+          <w:sz w:val="22"/>
+          <w:szCs w:val="22"/>
+          <w:lang w:val="en-US" w:eastAsia="en-US" w:bidi="ar-SA"/>
+        </w:rPr>
+        <w:t>F</w:t>
+      </w:r>
+      <w:r>
+        <w:rPr>
+          <w:rFonts w:eastAsia="Calibri" w:cs="" w:ascii="Times New Roman" w:hAnsi="Times New Roman" w:cstheme="minorBidi" w:eastAsiaTheme="minorHAnsi"/>
+          <w:b w:val="false"/>
+          <w:bCs w:val="false"/>
+          <w:i w:val="false"/>
+          <w:iCs w:val="false"/>
+          <w:color w:val="auto"/>
+          <w:kern w:val="0"/>
+          <w:sz w:val="22"/>
+          <w:szCs w:val="22"/>
+          <w:lang w:val="en-US" w:eastAsia="en-US" w:bidi="ar-SA"/>
+        </w:rPr>
+        <w:t>acilitate relationships between Interactive Brokers and affiliated broker-dealers by automating and simplifying delivery of customer trading data, allowing for more efficient bookkeeping on both sides</w:t>
       </w:r>
     </w:p>
     <w:p>
@@ -303,7 +329,85 @@
           <w:sz w:val="22"/>
           <w:szCs w:val="22"/>
         </w:rPr>
-        <w:t xml:space="preserve">Gained hands-on relational database experience by maintaining the Chempax C/S back end and by using SQL, Python, and Progress ABL to query data for reporting </w:t>
+        <w:t>Gained hands-on relational database experience by maintaining the Chempax C/S back end and by using SQL, Python, and Progress ABL to query data for reporting</w:t>
+      </w:r>
+    </w:p>
+    <w:p>
+      <w:pPr>
+        <w:pStyle w:val="Normal"/>
+        <w:numPr>
+          <w:ilvl w:val="1"/>
+          <w:numId w:val="1"/>
+        </w:numPr>
+        <w:spacing w:lineRule="auto" w:line="240" w:before="144" w:after="199"/>
+        <w:jc w:val="left"/>
+        <w:rPr/>
+      </w:pPr>
+      <w:r>
+        <w:rPr>
+          <w:rFonts w:eastAsia="Calibri" w:cs="" w:ascii="Times New Roman" w:hAnsi="Times New Roman" w:cstheme="minorBidi" w:eastAsiaTheme="minorHAnsi"/>
+          <w:b w:val="false"/>
+          <w:bCs w:val="false"/>
+          <w:i w:val="false"/>
+          <w:iCs w:val="false"/>
+          <w:color w:val="auto"/>
+          <w:kern w:val="0"/>
+          <w:sz w:val="22"/>
+          <w:szCs w:val="22"/>
+          <w:lang w:val="en-US" w:eastAsia="en-US" w:bidi="ar-SA"/>
+        </w:rPr>
+        <w:t>P</w:t>
+      </w:r>
+      <w:r>
+        <w:rPr>
+          <w:rFonts w:eastAsia="Calibri" w:cs="" w:ascii="Times New Roman" w:hAnsi="Times New Roman" w:cstheme="minorBidi" w:eastAsiaTheme="minorHAnsi"/>
+          <w:b w:val="false"/>
+          <w:bCs w:val="false"/>
+          <w:i w:val="false"/>
+          <w:iCs w:val="false"/>
+          <w:color w:val="auto"/>
+          <w:kern w:val="0"/>
+          <w:sz w:val="22"/>
+          <w:szCs w:val="22"/>
+          <w:lang w:val="en-US" w:eastAsia="en-US" w:bidi="ar-SA"/>
+        </w:rPr>
+        <w:t>roactively</w:t>
+      </w:r>
+      <w:r>
+        <w:rPr>
+          <w:rFonts w:ascii="Times New Roman" w:hAnsi="Times New Roman"/>
+          <w:b w:val="false"/>
+          <w:bCs w:val="false"/>
+          <w:i w:val="false"/>
+          <w:iCs w:val="false"/>
+          <w:sz w:val="22"/>
+          <w:szCs w:val="22"/>
+        </w:rPr>
+        <w:t xml:space="preserve"> implemented </w:t>
+      </w:r>
+      <w:r>
+        <w:rPr>
+          <w:rFonts w:ascii="Times New Roman" w:hAnsi="Times New Roman"/>
+          <w:b w:val="false"/>
+          <w:bCs w:val="false"/>
+          <w:i w:val="false"/>
+          <w:iCs w:val="false"/>
+          <w:sz w:val="22"/>
+          <w:szCs w:val="22"/>
+        </w:rPr>
+        <w:t>improvements</w:t>
+      </w:r>
+      <w:r>
+        <w:rPr>
+          <w:rFonts w:ascii="Times New Roman" w:hAnsi="Times New Roman"/>
+          <w:b w:val="false"/>
+          <w:bCs w:val="false"/>
+          <w:i w:val="false"/>
+          <w:iCs w:val="false"/>
+          <w:sz w:val="22"/>
+          <w:szCs w:val="22"/>
+        </w:rPr>
+        <w:t xml:space="preserve"> to software with over 20,000 users worldwide</w:t>
       </w:r>
     </w:p>
     <w:p>
@@ -372,30 +476,6 @@
           <w:szCs w:val="22"/>
         </w:rPr>
         <w:t>Developed a full-scale e-commerce site using PHP and MySQL by implementing software development skills, including database design and object-oriented design, acquired through professional experience and theoretical course work</w:t>
-      </w:r>
-    </w:p>
-    <w:p>
-      <w:pPr>
-        <w:pStyle w:val="Normal"/>
-        <w:numPr>
-          <w:ilvl w:val="1"/>
-          <w:numId w:val="2"/>
-        </w:numPr>
-        <w:spacing w:lineRule="auto" w:line="240" w:before="144" w:after="199"/>
-        <w:jc w:val="left"/>
-        <w:rPr/>
-      </w:pPr>
-      <w:r>
-        <w:rPr>
-          <w:rFonts w:ascii="Times New Roman" w:hAnsi="Times New Roman"/>
-          <w:b w:val="false"/>
-          <w:bCs w:val="false"/>
-          <w:i w:val="false"/>
-          <w:iCs w:val="false"/>
-          <w:sz w:val="22"/>
-          <w:szCs w:val="22"/>
-        </w:rPr>
-        <w:t>Acquired experience with common software development tools, including Git, through hands-on projects developed on university servers</w:t>
       </w:r>
     </w:p>
     <w:p>

</xml_diff>

<commit_message>
Rewrote IB work experience
</commit_message>
<xml_diff>
--- a/J_Moorhead_Resume.docx
+++ b/J_Moorhead_Resume.docx
@@ -199,24 +199,13 @@
           <w:szCs w:val="22"/>
           <w:lang w:val="en-US" w:eastAsia="en-US" w:bidi="ar-SA"/>
         </w:rPr>
-        <w:t>Significantly increase regulatory reporting efficiency by designing and implementing systems in Python and Go to process data from Oracle databases as well as CSV and XML files for delivery to US and foreign government agencies</w:t>
-      </w:r>
-    </w:p>
-    <w:p>
-      <w:pPr>
-        <w:pStyle w:val="Normal"/>
-        <w:numPr>
-          <w:ilvl w:val="1"/>
-          <w:numId w:val="3"/>
-        </w:numPr>
-        <w:spacing w:lineRule="auto" w:line="240" w:before="144" w:after="199"/>
-        <w:jc w:val="left"/>
-        <w:rPr>
-          <w:rFonts w:ascii="Times New Roman" w:hAnsi="Times New Roman" w:eastAsia="Calibri" w:cs="" w:cstheme="minorBidi" w:eastAsiaTheme="minorHAnsi"/>
-          <w:b w:val="false"/>
-          <w:b w:val="false"/>
-          <w:bCs w:val="false"/>
-          <w:i w:val="false"/>
+        <w:t>D</w:t>
+      </w:r>
+      <w:r>
+        <w:rPr>
+          <w:rFonts w:eastAsia="Calibri" w:cs="" w:cstheme="minorBidi" w:eastAsiaTheme="minorHAnsi" w:ascii="Times New Roman" w:hAnsi="Times New Roman"/>
+          <w:b w:val="false"/>
+          <w:bCs w:val="false"/>
           <w:i w:val="false"/>
           <w:iCs w:val="false"/>
           <w:color w:val="auto"/>
@@ -225,21 +214,7 @@
           <w:szCs w:val="22"/>
           <w:lang w:val="en-US" w:eastAsia="en-US" w:bidi="ar-SA"/>
         </w:rPr>
-      </w:pPr>
-      <w:r>
-        <w:rPr>
-          <w:rFonts w:eastAsia="Calibri" w:cs="" w:cstheme="minorBidi" w:eastAsiaTheme="minorHAnsi" w:ascii="Times New Roman" w:hAnsi="Times New Roman"/>
-          <w:b w:val="false"/>
-          <w:bCs w:val="false"/>
-          <w:i w:val="false"/>
-          <w:iCs w:val="false"/>
-          <w:color w:val="auto"/>
-          <w:kern w:val="0"/>
-          <w:sz w:val="22"/>
-          <w:szCs w:val="22"/>
-          <w:lang w:val="en-US" w:eastAsia="en-US" w:bidi="ar-SA"/>
-        </w:rPr>
-        <w:t>Improve code readability and maintainability by redesigning systems written in Perl and implementing them using object-oriented design patterns in Python</w:t>
+        <w:t>esign and implement six regulatory reporting systems handling millions of records daily in less than a year in Python and Go often with three weeks or less until go-live with a 100% on time record</w:t>
       </w:r>
     </w:p>
     <w:p>
@@ -266,7 +241,7 @@
           <w:szCs w:val="22"/>
           <w:lang w:val="en-US" w:eastAsia="en-US" w:bidi="ar-SA"/>
         </w:rPr>
-        <w:t>F</w:t>
+        <w:t>Introduce the latest technologies and best-practices to legacy systems by redesigning projects written in</w:t>
       </w:r>
       <w:r>
         <w:rPr>
@@ -281,7 +256,94 @@
           <w:szCs w:val="22"/>
           <w:lang w:val="en-US" w:eastAsia="en-US" w:bidi="ar-SA"/>
         </w:rPr>
-        <w:t>acilitate relationships between Interactive Brokers and affiliated broker-dealers by automating and simplifying delivery of customer trading data, allowing for more efficient bookkeeping on both sides</w:t>
+        <w:t xml:space="preserve"> Perl and implementing them using object-oriented design patterns in Python</w:t>
+      </w:r>
+    </w:p>
+    <w:p>
+      <w:pPr>
+        <w:pStyle w:val="Normal"/>
+        <w:numPr>
+          <w:ilvl w:val="1"/>
+          <w:numId w:val="3"/>
+        </w:numPr>
+        <w:spacing w:lineRule="auto" w:line="240" w:before="144" w:after="199"/>
+        <w:jc w:val="left"/>
+        <w:rPr/>
+      </w:pPr>
+      <w:r>
+        <w:rPr>
+          <w:rFonts w:eastAsia="Calibri" w:cs="" w:ascii="Times New Roman" w:hAnsi="Times New Roman" w:cstheme="minorBidi" w:eastAsiaTheme="minorHAnsi"/>
+          <w:b w:val="false"/>
+          <w:bCs w:val="false"/>
+          <w:i w:val="false"/>
+          <w:iCs w:val="false"/>
+          <w:color w:val="auto"/>
+          <w:kern w:val="0"/>
+          <w:sz w:val="22"/>
+          <w:szCs w:val="22"/>
+          <w:lang w:val="en-US" w:eastAsia="en-US" w:bidi="ar-SA"/>
+        </w:rPr>
+        <w:t>Work directly with compliance analysts to automate</w:t>
+      </w:r>
+      <w:r>
+        <w:rPr>
+          <w:rFonts w:eastAsia="Calibri" w:cs="" w:ascii="Times New Roman" w:hAnsi="Times New Roman" w:cstheme="minorBidi" w:eastAsiaTheme="minorHAnsi"/>
+          <w:b w:val="false"/>
+          <w:bCs w:val="false"/>
+          <w:i w:val="false"/>
+          <w:iCs w:val="false"/>
+          <w:color w:val="auto"/>
+          <w:kern w:val="0"/>
+          <w:sz w:val="22"/>
+          <w:szCs w:val="22"/>
+          <w:lang w:val="en-US" w:eastAsia="en-US" w:bidi="ar-SA"/>
+        </w:rPr>
+        <w:t xml:space="preserve"> and simplify delivery of customer trading data </w:t>
+      </w:r>
+      <w:r>
+        <w:rPr>
+          <w:rFonts w:eastAsia="Calibri" w:cs="" w:ascii="Times New Roman" w:hAnsi="Times New Roman" w:cstheme="minorBidi" w:eastAsiaTheme="minorHAnsi"/>
+          <w:b w:val="false"/>
+          <w:bCs w:val="false"/>
+          <w:i w:val="false"/>
+          <w:iCs w:val="false"/>
+          <w:color w:val="auto"/>
+          <w:kern w:val="0"/>
+          <w:sz w:val="22"/>
+          <w:szCs w:val="22"/>
+          <w:lang w:val="en-US" w:eastAsia="en-US" w:bidi="ar-SA"/>
+        </w:rPr>
+        <w:t>to affiliated broker dealers</w:t>
+      </w:r>
+      <w:r>
+        <w:rPr>
+          <w:rFonts w:eastAsia="Calibri" w:cs="" w:ascii="Times New Roman" w:hAnsi="Times New Roman" w:cstheme="minorBidi" w:eastAsiaTheme="minorHAnsi"/>
+          <w:b w:val="false"/>
+          <w:bCs w:val="false"/>
+          <w:i w:val="false"/>
+          <w:iCs w:val="false"/>
+          <w:color w:val="auto"/>
+          <w:kern w:val="0"/>
+          <w:sz w:val="22"/>
+          <w:szCs w:val="22"/>
+          <w:lang w:val="en-US" w:eastAsia="en-US" w:bidi="ar-SA"/>
+        </w:rPr>
+        <w:t xml:space="preserve">, allowing for </w:t>
+      </w:r>
+      <w:r>
+        <w:rPr>
+          <w:rFonts w:eastAsia="Calibri" w:cs="" w:ascii="Times New Roman" w:hAnsi="Times New Roman" w:cstheme="minorBidi" w:eastAsiaTheme="minorHAnsi"/>
+          <w:b w:val="false"/>
+          <w:bCs w:val="false"/>
+          <w:i w:val="false"/>
+          <w:iCs w:val="false"/>
+          <w:color w:val="auto"/>
+          <w:kern w:val="0"/>
+          <w:sz w:val="22"/>
+          <w:szCs w:val="22"/>
+          <w:lang w:val="en-US" w:eastAsia="en-US" w:bidi="ar-SA"/>
+        </w:rPr>
+        <w:t>significantly more efficient bookkeeping for both Interactive Brokers and the affiliated brokers</w:t>
       </w:r>
     </w:p>
     <w:p>
@@ -356,22 +418,7 @@
           <w:szCs w:val="22"/>
           <w:lang w:val="en-US" w:eastAsia="en-US" w:bidi="ar-SA"/>
         </w:rPr>
-        <w:t>P</w:t>
-      </w:r>
-      <w:r>
-        <w:rPr>
-          <w:rFonts w:eastAsia="Calibri" w:cs="" w:ascii="Times New Roman" w:hAnsi="Times New Roman" w:cstheme="minorBidi" w:eastAsiaTheme="minorHAnsi"/>
-          <w:b w:val="false"/>
-          <w:bCs w:val="false"/>
-          <w:i w:val="false"/>
-          <w:iCs w:val="false"/>
-          <w:color w:val="auto"/>
-          <w:kern w:val="0"/>
-          <w:sz w:val="22"/>
-          <w:szCs w:val="22"/>
-          <w:lang w:val="en-US" w:eastAsia="en-US" w:bidi="ar-SA"/>
-        </w:rPr>
-        <w:t>roactively</w:t>
+        <w:t>Proactively</w:t>
       </w:r>
       <w:r>
         <w:rPr>
@@ -383,31 +430,7 @@
           <w:sz w:val="22"/>
           <w:szCs w:val="22"/>
         </w:rPr>
-        <w:t xml:space="preserve"> implemented </w:t>
-      </w:r>
-      <w:r>
-        <w:rPr>
-          <w:rFonts w:ascii="Times New Roman" w:hAnsi="Times New Roman"/>
-          <w:b w:val="false"/>
-          <w:bCs w:val="false"/>
-          <w:i w:val="false"/>
-          <w:iCs w:val="false"/>
-          <w:sz w:val="22"/>
-          <w:szCs w:val="22"/>
-        </w:rPr>
-        <w:t>improvements</w:t>
-      </w:r>
-      <w:r>
-        <w:rPr>
-          <w:rFonts w:ascii="Times New Roman" w:hAnsi="Times New Roman"/>
-          <w:b w:val="false"/>
-          <w:bCs w:val="false"/>
-          <w:i w:val="false"/>
-          <w:iCs w:val="false"/>
-          <w:sz w:val="22"/>
-          <w:szCs w:val="22"/>
-        </w:rPr>
-        <w:t xml:space="preserve"> to software with over 20,000 users worldwide</w:t>
+        <w:t xml:space="preserve"> implemented improvements to software with over 20,000 users worldwide</w:t>
       </w:r>
     </w:p>
     <w:p>
@@ -467,6 +490,21 @@
       </w:pPr>
       <w:r>
         <w:rPr>
+          <w:rFonts w:eastAsia="Calibri" w:cs="" w:ascii="Times New Roman" w:hAnsi="Times New Roman" w:cstheme="minorBidi" w:eastAsiaTheme="minorHAnsi"/>
+          <w:b w:val="false"/>
+          <w:bCs w:val="false"/>
+          <w:i w:val="false"/>
+          <w:iCs w:val="false"/>
+          <w:color w:val="auto"/>
+          <w:kern w:val="0"/>
+          <w:sz w:val="22"/>
+          <w:szCs w:val="22"/>
+          <w:lang w:val="en-US" w:eastAsia="en-US" w:bidi="ar-SA"/>
+        </w:rPr>
+        <w:t>Independently developed</w:t>
+      </w:r>
+      <w:r>
+        <w:rPr>
           <w:rFonts w:ascii="Times New Roman" w:hAnsi="Times New Roman"/>
           <w:b w:val="false"/>
           <w:bCs w:val="false"/>
@@ -475,7 +513,7 @@
           <w:sz w:val="22"/>
           <w:szCs w:val="22"/>
         </w:rPr>
-        <w:t>Developed a full-scale e-commerce site using PHP and MySQL by implementing software development skills, including database design and object-oriented design, acquired through professional experience and theoretical course work</w:t>
+        <w:t xml:space="preserve"> a full-scale e-commerce site using PHP and MySQL by implementing software development skills, including database design and object-oriented design, acquired through professional experience and theoretical course work</w:t>
       </w:r>
     </w:p>
     <w:p>
@@ -491,6 +529,21 @@
       </w:pPr>
       <w:r>
         <w:rPr>
+          <w:rFonts w:eastAsia="Calibri" w:cs="" w:ascii="Times New Roman" w:hAnsi="Times New Roman" w:cstheme="minorBidi" w:eastAsiaTheme="minorHAnsi"/>
+          <w:b w:val="false"/>
+          <w:bCs w:val="false"/>
+          <w:i w:val="false"/>
+          <w:iCs w:val="false"/>
+          <w:color w:val="auto"/>
+          <w:kern w:val="0"/>
+          <w:sz w:val="22"/>
+          <w:szCs w:val="22"/>
+          <w:lang w:val="en-US" w:eastAsia="en-US" w:bidi="ar-SA"/>
+        </w:rPr>
+        <w:t xml:space="preserve">Created professional-grade </w:t>
+      </w:r>
+      <w:r>
+        <w:rPr>
           <w:rFonts w:ascii="Times New Roman" w:hAnsi="Times New Roman"/>
           <w:b w:val="false"/>
           <w:bCs w:val="false"/>
@@ -499,7 +552,7 @@
           <w:sz w:val="22"/>
           <w:szCs w:val="22"/>
         </w:rPr>
-        <w:t>Developed web applications using web technologies including JavaScript, jQuery, Bootstrap, and Flask</w:t>
+        <w:t>web applications using JavaScript, jQuery, Bootstrap, and Flask</w:t>
       </w:r>
     </w:p>
     <w:p>

</xml_diff>

<commit_message>
Modified work experience to show 'achieving', not 'doing'
</commit_message>
<xml_diff>
--- a/J_Moorhead_Resume.docx
+++ b/J_Moorhead_Resume.docx
@@ -171,12 +171,13 @@
         </w:numPr>
         <w:spacing w:lineRule="auto" w:line="240" w:before="144" w:after="199"/>
         <w:jc w:val="left"/>
-        <w:rPr>
-          <w:rFonts w:ascii="Times New Roman" w:hAnsi="Times New Roman" w:eastAsia="Calibri" w:cs="" w:cstheme="minorBidi" w:eastAsiaTheme="minorHAnsi"/>
-          <w:b w:val="false"/>
-          <w:b w:val="false"/>
-          <w:bCs w:val="false"/>
-          <w:i w:val="false"/>
+        <w:rPr/>
+      </w:pPr>
+      <w:r>
+        <w:rPr>
+          <w:rFonts w:eastAsia="Calibri" w:cs="" w:ascii="Times New Roman" w:hAnsi="Times New Roman" w:cstheme="minorBidi" w:eastAsiaTheme="minorHAnsi"/>
+          <w:b w:val="false"/>
+          <w:bCs w:val="false"/>
           <w:i w:val="false"/>
           <w:iCs w:val="false"/>
           <w:color w:val="auto"/>
@@ -185,10 +186,11 @@
           <w:szCs w:val="22"/>
           <w:lang w:val="en-US" w:eastAsia="en-US" w:bidi="ar-SA"/>
         </w:rPr>
-      </w:pPr>
-      <w:r>
-        <w:rPr>
-          <w:rFonts w:eastAsia="Calibri" w:cs="" w:cstheme="minorBidi" w:eastAsiaTheme="minorHAnsi" w:ascii="Times New Roman" w:hAnsi="Times New Roman"/>
+        <w:t>S</w:t>
+      </w:r>
+      <w:r>
+        <w:rPr>
+          <w:rFonts w:eastAsia="Calibri" w:cs="" w:ascii="Times New Roman" w:hAnsi="Times New Roman" w:cstheme="minorBidi" w:eastAsiaTheme="minorHAnsi"/>
           <w:b w:val="false"/>
           <w:bCs w:val="false"/>
           <w:i w:val="false"/>
@@ -199,11 +201,11 @@
           <w:szCs w:val="22"/>
           <w:lang w:val="en-US" w:eastAsia="en-US" w:bidi="ar-SA"/>
         </w:rPr>
-        <w:t>D</w:t>
-      </w:r>
-      <w:r>
-        <w:rPr>
-          <w:rFonts w:eastAsia="Calibri" w:cs="" w:cstheme="minorBidi" w:eastAsiaTheme="minorHAnsi" w:ascii="Times New Roman" w:hAnsi="Times New Roman"/>
+        <w:t>pearhead the creation of</w:t>
+      </w:r>
+      <w:r>
+        <w:rPr>
+          <w:rFonts w:eastAsia="Calibri" w:cs="" w:ascii="Times New Roman" w:hAnsi="Times New Roman" w:cstheme="minorBidi" w:eastAsiaTheme="minorHAnsi"/>
           <w:b w:val="false"/>
           <w:bCs w:val="false"/>
           <w:i w:val="false"/>
@@ -214,7 +216,52 @@
           <w:szCs w:val="22"/>
           <w:lang w:val="en-US" w:eastAsia="en-US" w:bidi="ar-SA"/>
         </w:rPr>
-        <w:t>esign and implement six regulatory reporting systems handling millions of records daily in less than a year in Python and Go often with three weeks or less until go-live with a 100% on time record</w:t>
+        <w:t xml:space="preserve"> a fully automated system to deliver </w:t>
+      </w:r>
+      <w:r>
+        <w:rPr>
+          <w:rFonts w:eastAsia="Calibri" w:cs="" w:ascii="Times New Roman" w:hAnsi="Times New Roman" w:cstheme="minorBidi" w:eastAsiaTheme="minorHAnsi"/>
+          <w:b w:val="false"/>
+          <w:bCs w:val="false"/>
+          <w:i w:val="false"/>
+          <w:iCs w:val="false"/>
+          <w:color w:val="auto"/>
+          <w:kern w:val="0"/>
+          <w:sz w:val="22"/>
+          <w:szCs w:val="22"/>
+          <w:lang w:val="en-US" w:eastAsia="en-US" w:bidi="ar-SA"/>
+        </w:rPr>
+        <w:t xml:space="preserve">customer trading data to affiliated broker dealers, </w:t>
+      </w:r>
+      <w:r>
+        <w:rPr>
+          <w:rFonts w:eastAsia="Calibri" w:cs="" w:ascii="Times New Roman" w:hAnsi="Times New Roman" w:cstheme="minorBidi" w:eastAsiaTheme="minorHAnsi"/>
+          <w:b w:val="false"/>
+          <w:bCs w:val="false"/>
+          <w:i w:val="false"/>
+          <w:iCs w:val="false"/>
+          <w:color w:val="auto"/>
+          <w:kern w:val="0"/>
+          <w:sz w:val="22"/>
+          <w:szCs w:val="22"/>
+          <w:lang w:val="en-US" w:eastAsia="en-US" w:bidi="ar-SA"/>
+        </w:rPr>
+        <w:t>allowing for cleaner</w:t>
+      </w:r>
+      <w:r>
+        <w:rPr>
+          <w:rFonts w:eastAsia="Calibri" w:cs="" w:ascii="Times New Roman" w:hAnsi="Times New Roman" w:cstheme="minorBidi" w:eastAsiaTheme="minorHAnsi"/>
+          <w:b w:val="false"/>
+          <w:bCs w:val="false"/>
+          <w:i w:val="false"/>
+          <w:iCs w:val="false"/>
+          <w:color w:val="auto"/>
+          <w:kern w:val="0"/>
+          <w:sz w:val="22"/>
+          <w:szCs w:val="22"/>
+          <w:lang w:val="en-US" w:eastAsia="en-US" w:bidi="ar-SA"/>
+        </w:rPr>
+        <w:t xml:space="preserve"> bookkeeping for both Interactive Brokers and the affiliated brokers</w:t>
       </w:r>
     </w:p>
     <w:p>
@@ -241,7 +288,7 @@
           <w:szCs w:val="22"/>
           <w:lang w:val="en-US" w:eastAsia="en-US" w:bidi="ar-SA"/>
         </w:rPr>
-        <w:t>Introduce the latest technologies and best-practices to legacy systems by redesigning projects written in</w:t>
+        <w:t xml:space="preserve">Significantly </w:t>
       </w:r>
       <w:r>
         <w:rPr>
@@ -256,7 +303,82 @@
           <w:szCs w:val="22"/>
           <w:lang w:val="en-US" w:eastAsia="en-US" w:bidi="ar-SA"/>
         </w:rPr>
-        <w:t xml:space="preserve"> Perl and implementing them using object-oriented design patterns in Python</w:t>
+        <w:t>boost</w:t>
+      </w:r>
+      <w:r>
+        <w:rPr>
+          <w:rFonts w:eastAsia="Calibri" w:cs="" w:ascii="Times New Roman" w:hAnsi="Times New Roman" w:cstheme="minorBidi" w:eastAsiaTheme="minorHAnsi"/>
+          <w:b w:val="false"/>
+          <w:bCs w:val="false"/>
+          <w:i w:val="false"/>
+          <w:iCs w:val="false"/>
+          <w:color w:val="auto"/>
+          <w:kern w:val="0"/>
+          <w:sz w:val="22"/>
+          <w:szCs w:val="22"/>
+          <w:lang w:val="en-US" w:eastAsia="en-US" w:bidi="ar-SA"/>
+        </w:rPr>
+        <w:t xml:space="preserve"> efficiency of </w:t>
+      </w:r>
+      <w:r>
+        <w:rPr>
+          <w:rFonts w:eastAsia="Calibri" w:cs="" w:ascii="Times New Roman" w:hAnsi="Times New Roman" w:cstheme="minorBidi" w:eastAsiaTheme="minorHAnsi"/>
+          <w:b w:val="false"/>
+          <w:bCs w:val="false"/>
+          <w:i w:val="false"/>
+          <w:iCs w:val="false"/>
+          <w:color w:val="auto"/>
+          <w:kern w:val="0"/>
+          <w:sz w:val="22"/>
+          <w:szCs w:val="22"/>
+          <w:lang w:val="en-US" w:eastAsia="en-US" w:bidi="ar-SA"/>
+        </w:rPr>
+        <w:t xml:space="preserve">legacy systems by redesigning projects written in Perl </w:t>
+      </w:r>
+      <w:r>
+        <w:rPr>
+          <w:rFonts w:eastAsia="Calibri" w:cs="" w:ascii="Times New Roman" w:hAnsi="Times New Roman" w:cstheme="minorBidi" w:eastAsiaTheme="minorHAnsi"/>
+          <w:b w:val="false"/>
+          <w:bCs w:val="false"/>
+          <w:i w:val="false"/>
+          <w:iCs w:val="false"/>
+          <w:color w:val="auto"/>
+          <w:kern w:val="0"/>
+          <w:sz w:val="22"/>
+          <w:szCs w:val="22"/>
+          <w:lang w:val="en-US" w:eastAsia="en-US" w:bidi="ar-SA"/>
+        </w:rPr>
+        <w:t xml:space="preserve">4 </w:t>
+      </w:r>
+      <w:r>
+        <w:rPr>
+          <w:rFonts w:eastAsia="Calibri" w:cs="" w:ascii="Times New Roman" w:hAnsi="Times New Roman" w:cstheme="minorBidi" w:eastAsiaTheme="minorHAnsi"/>
+          <w:b w:val="false"/>
+          <w:bCs w:val="false"/>
+          <w:i w:val="false"/>
+          <w:iCs w:val="false"/>
+          <w:color w:val="auto"/>
+          <w:kern w:val="0"/>
+          <w:sz w:val="22"/>
+          <w:szCs w:val="22"/>
+          <w:lang w:val="en-US" w:eastAsia="en-US" w:bidi="ar-SA"/>
+        </w:rPr>
+        <w:t xml:space="preserve">and implementing them using object-oriented design patterns in Python </w:t>
+      </w:r>
+      <w:r>
+        <w:rPr>
+          <w:rFonts w:eastAsia="Calibri" w:cs="" w:ascii="Times New Roman" w:hAnsi="Times New Roman" w:cstheme="minorBidi" w:eastAsiaTheme="minorHAnsi"/>
+          <w:b w:val="false"/>
+          <w:bCs w:val="false"/>
+          <w:i w:val="false"/>
+          <w:iCs w:val="false"/>
+          <w:color w:val="auto"/>
+          <w:kern w:val="0"/>
+          <w:sz w:val="22"/>
+          <w:szCs w:val="22"/>
+          <w:lang w:val="en-US" w:eastAsia="en-US" w:bidi="ar-SA"/>
+        </w:rPr>
+        <w:t>to allow new engineers to be able to maintain a modernized code base</w:t>
       </w:r>
     </w:p>
     <w:p>
@@ -283,67 +405,7 @@
           <w:szCs w:val="22"/>
           <w:lang w:val="en-US" w:eastAsia="en-US" w:bidi="ar-SA"/>
         </w:rPr>
-        <w:t>Work directly with compliance analysts to automate</w:t>
-      </w:r>
-      <w:r>
-        <w:rPr>
-          <w:rFonts w:eastAsia="Calibri" w:cs="" w:ascii="Times New Roman" w:hAnsi="Times New Roman" w:cstheme="minorBidi" w:eastAsiaTheme="minorHAnsi"/>
-          <w:b w:val="false"/>
-          <w:bCs w:val="false"/>
-          <w:i w:val="false"/>
-          <w:iCs w:val="false"/>
-          <w:color w:val="auto"/>
-          <w:kern w:val="0"/>
-          <w:sz w:val="22"/>
-          <w:szCs w:val="22"/>
-          <w:lang w:val="en-US" w:eastAsia="en-US" w:bidi="ar-SA"/>
-        </w:rPr>
-        <w:t xml:space="preserve"> and simplify delivery of customer trading data </w:t>
-      </w:r>
-      <w:r>
-        <w:rPr>
-          <w:rFonts w:eastAsia="Calibri" w:cs="" w:ascii="Times New Roman" w:hAnsi="Times New Roman" w:cstheme="minorBidi" w:eastAsiaTheme="minorHAnsi"/>
-          <w:b w:val="false"/>
-          <w:bCs w:val="false"/>
-          <w:i w:val="false"/>
-          <w:iCs w:val="false"/>
-          <w:color w:val="auto"/>
-          <w:kern w:val="0"/>
-          <w:sz w:val="22"/>
-          <w:szCs w:val="22"/>
-          <w:lang w:val="en-US" w:eastAsia="en-US" w:bidi="ar-SA"/>
-        </w:rPr>
-        <w:t>to affiliated broker dealers</w:t>
-      </w:r>
-      <w:r>
-        <w:rPr>
-          <w:rFonts w:eastAsia="Calibri" w:cs="" w:ascii="Times New Roman" w:hAnsi="Times New Roman" w:cstheme="minorBidi" w:eastAsiaTheme="minorHAnsi"/>
-          <w:b w:val="false"/>
-          <w:bCs w:val="false"/>
-          <w:i w:val="false"/>
-          <w:iCs w:val="false"/>
-          <w:color w:val="auto"/>
-          <w:kern w:val="0"/>
-          <w:sz w:val="22"/>
-          <w:szCs w:val="22"/>
-          <w:lang w:val="en-US" w:eastAsia="en-US" w:bidi="ar-SA"/>
-        </w:rPr>
-        <w:t xml:space="preserve">, allowing for </w:t>
-      </w:r>
-      <w:r>
-        <w:rPr>
-          <w:rFonts w:eastAsia="Calibri" w:cs="" w:ascii="Times New Roman" w:hAnsi="Times New Roman" w:cstheme="minorBidi" w:eastAsiaTheme="minorHAnsi"/>
-          <w:b w:val="false"/>
-          <w:bCs w:val="false"/>
-          <w:i w:val="false"/>
-          <w:iCs w:val="false"/>
-          <w:color w:val="auto"/>
-          <w:kern w:val="0"/>
-          <w:sz w:val="22"/>
-          <w:szCs w:val="22"/>
-          <w:lang w:val="en-US" w:eastAsia="en-US" w:bidi="ar-SA"/>
-        </w:rPr>
-        <w:t>significantly more efficient bookkeeping for both Interactive Brokers and the affiliated brokers</w:t>
+        <w:t>Design and implement six regulatory reporting systems handling millions of records daily in less than a year in Python and Go often with three weeks or less until go-live with a 100% on time record</w:t>
       </w:r>
     </w:p>
     <w:p>
@@ -383,15 +445,73 @@
       </w:pPr>
       <w:r>
         <w:rPr>
-          <w:rFonts w:ascii="Times New Roman" w:hAnsi="Times New Roman"/>
-          <w:b w:val="false"/>
-          <w:bCs w:val="false"/>
-          <w:i w:val="false"/>
-          <w:iCs w:val="false"/>
-          <w:sz w:val="22"/>
-          <w:szCs w:val="22"/>
-        </w:rPr>
-        <w:t>Gained hands-on relational database experience by maintaining the Chempax C/S back end and by using SQL, Python, and Progress ABL to query data for reporting</w:t>
+          <w:rFonts w:eastAsia="Calibri" w:cs="" w:ascii="Times New Roman" w:hAnsi="Times New Roman" w:cstheme="minorBidi" w:eastAsiaTheme="minorHAnsi"/>
+          <w:b w:val="false"/>
+          <w:bCs w:val="false"/>
+          <w:i w:val="false"/>
+          <w:iCs w:val="false"/>
+          <w:color w:val="auto"/>
+          <w:kern w:val="0"/>
+          <w:sz w:val="22"/>
+          <w:szCs w:val="22"/>
+          <w:lang w:val="en-US" w:eastAsia="en-US" w:bidi="ar-SA"/>
+        </w:rPr>
+        <w:t>Enriched customer understanding of data by i</w:t>
+      </w:r>
+      <w:r>
+        <w:rPr>
+          <w:rFonts w:eastAsia="Calibri" w:cs="" w:ascii="Times New Roman" w:hAnsi="Times New Roman" w:cstheme="minorBidi" w:eastAsiaTheme="minorHAnsi"/>
+          <w:b w:val="false"/>
+          <w:bCs w:val="false"/>
+          <w:i w:val="false"/>
+          <w:iCs w:val="false"/>
+          <w:color w:val="auto"/>
+          <w:kern w:val="0"/>
+          <w:sz w:val="22"/>
+          <w:szCs w:val="22"/>
+          <w:lang w:val="en-US" w:eastAsia="en-US" w:bidi="ar-SA"/>
+        </w:rPr>
+        <w:t>ntroducing new tools to the company, including Pandas, that allowed for more robust breakdowns of sales data, inventory allocation, and manufacturing information</w:t>
+      </w:r>
+    </w:p>
+    <w:p>
+      <w:pPr>
+        <w:pStyle w:val="Normal"/>
+        <w:numPr>
+          <w:ilvl w:val="1"/>
+          <w:numId w:val="1"/>
+        </w:numPr>
+        <w:spacing w:lineRule="auto" w:line="240" w:before="144" w:after="199"/>
+        <w:jc w:val="left"/>
+        <w:rPr>
+          <w:rFonts w:ascii="Times New Roman" w:hAnsi="Times New Roman" w:eastAsia="Calibri" w:cs="" w:cstheme="minorBidi" w:eastAsiaTheme="minorHAnsi"/>
+          <w:b w:val="false"/>
+          <w:b w:val="false"/>
+          <w:bCs w:val="false"/>
+          <w:i w:val="false"/>
+          <w:i w:val="false"/>
+          <w:iCs w:val="false"/>
+          <w:color w:val="auto"/>
+          <w:kern w:val="0"/>
+          <w:sz w:val="22"/>
+          <w:szCs w:val="22"/>
+          <w:lang w:val="en-US" w:eastAsia="en-US" w:bidi="ar-SA"/>
+        </w:rPr>
+      </w:pPr>
+      <w:r>
+        <w:rPr>
+          <w:rFonts w:eastAsia="Calibri" w:cs="" w:ascii="Times New Roman" w:hAnsi="Times New Roman" w:cstheme="minorBidi" w:eastAsiaTheme="minorHAnsi"/>
+          <w:b w:val="false"/>
+          <w:bCs w:val="false"/>
+          <w:i w:val="false"/>
+          <w:iCs w:val="false"/>
+          <w:color w:val="auto"/>
+          <w:kern w:val="0"/>
+          <w:sz w:val="22"/>
+          <w:szCs w:val="22"/>
+          <w:lang w:val="en-US" w:eastAsia="en-US" w:bidi="ar-SA"/>
+        </w:rPr>
+        <w:t>Capitalized on my French language skills to foster a stronger relationship with French-Canadian clients, providing more comfortable and clear interactions</w:t>
       </w:r>
     </w:p>
     <w:p>
@@ -430,7 +550,31 @@
           <w:sz w:val="22"/>
           <w:szCs w:val="22"/>
         </w:rPr>
-        <w:t xml:space="preserve"> implemented improvements to software with over 20,000 users worldwide</w:t>
+        <w:t xml:space="preserve"> implemented </w:t>
+      </w:r>
+      <w:r>
+        <w:rPr>
+          <w:rFonts w:ascii="Times New Roman" w:hAnsi="Times New Roman"/>
+          <w:b w:val="false"/>
+          <w:bCs w:val="false"/>
+          <w:i w:val="false"/>
+          <w:iCs w:val="false"/>
+          <w:sz w:val="22"/>
+          <w:szCs w:val="22"/>
+        </w:rPr>
+        <w:t xml:space="preserve">over 50 </w:t>
+      </w:r>
+      <w:r>
+        <w:rPr>
+          <w:rFonts w:ascii="Times New Roman" w:hAnsi="Times New Roman"/>
+          <w:b w:val="false"/>
+          <w:bCs w:val="false"/>
+          <w:i w:val="false"/>
+          <w:iCs w:val="false"/>
+          <w:sz w:val="22"/>
+          <w:szCs w:val="22"/>
+        </w:rPr>
+        <w:t>improvements to software with over 20,000 users worldwide</w:t>
       </w:r>
     </w:p>
     <w:p>
@@ -529,45 +673,6 @@
       </w:pPr>
       <w:r>
         <w:rPr>
-          <w:rFonts w:eastAsia="Calibri" w:cs="" w:ascii="Times New Roman" w:hAnsi="Times New Roman" w:cstheme="minorBidi" w:eastAsiaTheme="minorHAnsi"/>
-          <w:b w:val="false"/>
-          <w:bCs w:val="false"/>
-          <w:i w:val="false"/>
-          <w:iCs w:val="false"/>
-          <w:color w:val="auto"/>
-          <w:kern w:val="0"/>
-          <w:sz w:val="22"/>
-          <w:szCs w:val="22"/>
-          <w:lang w:val="en-US" w:eastAsia="en-US" w:bidi="ar-SA"/>
-        </w:rPr>
-        <w:t xml:space="preserve">Created professional-grade </w:t>
-      </w:r>
-      <w:r>
-        <w:rPr>
-          <w:rFonts w:ascii="Times New Roman" w:hAnsi="Times New Roman"/>
-          <w:b w:val="false"/>
-          <w:bCs w:val="false"/>
-          <w:i w:val="false"/>
-          <w:iCs w:val="false"/>
-          <w:sz w:val="22"/>
-          <w:szCs w:val="22"/>
-        </w:rPr>
-        <w:t>web applications using JavaScript, jQuery, Bootstrap, and Flask</w:t>
-      </w:r>
-    </w:p>
-    <w:p>
-      <w:pPr>
-        <w:pStyle w:val="Normal"/>
-        <w:numPr>
-          <w:ilvl w:val="1"/>
-          <w:numId w:val="2"/>
-        </w:numPr>
-        <w:spacing w:lineRule="auto" w:line="240" w:before="144" w:after="199"/>
-        <w:jc w:val="left"/>
-        <w:rPr/>
-      </w:pPr>
-      <w:r>
-        <w:rPr>
           <w:rFonts w:ascii="Times New Roman" w:hAnsi="Times New Roman"/>
           <w:b w:val="false"/>
           <w:bCs w:val="false"/>
@@ -620,20 +725,20 @@
           <w:sz w:val="22"/>
           <w:szCs w:val="22"/>
         </w:rPr>
-        <w:t>Expert proficiency in Python</w:t>
-      </w:r>
-    </w:p>
-    <w:p>
-      <w:pPr>
-        <w:pStyle w:val="Normal"/>
-        <w:numPr>
-          <w:ilvl w:val="0"/>
-          <w:numId w:val="4"/>
-        </w:numPr>
-        <w:spacing w:lineRule="auto" w:line="240" w:before="144" w:after="199"/>
-        <w:jc w:val="left"/>
-        <w:rPr/>
-      </w:pPr>
+        <w:t xml:space="preserve">Expert proficiency in Python, </w:t>
+      </w:r>
+      <w:r>
+        <w:rPr>
+          <w:rFonts w:ascii="Times New Roman" w:hAnsi="Times New Roman"/>
+          <w:b w:val="false"/>
+          <w:bCs w:val="false"/>
+          <w:i w:val="false"/>
+          <w:iCs w:val="false"/>
+          <w:sz w:val="22"/>
+          <w:szCs w:val="22"/>
+        </w:rPr>
+        <w:t>a</w:t>
+      </w:r>
       <w:r>
         <w:rPr>
           <w:rFonts w:eastAsia="Calibri" w:cs="" w:ascii="Times New Roman" w:hAnsi="Times New Roman" w:cstheme="minorBidi" w:eastAsiaTheme="minorHAnsi"/>
@@ -647,7 +752,7 @@
           <w:szCs w:val="22"/>
           <w:lang w:val="en-US" w:eastAsia="en-US" w:bidi="ar-SA"/>
         </w:rPr>
-        <w:t>Advanced</w:t>
+        <w:t>dvanced</w:t>
       </w:r>
       <w:r>
         <w:rPr>
@@ -660,30 +765,6 @@
           <w:szCs w:val="22"/>
         </w:rPr>
         <w:t xml:space="preserve"> proficiency in Golang, PHP, JavaScript, Bash scripting, Oracle SQL</w:t>
-      </w:r>
-    </w:p>
-    <w:p>
-      <w:pPr>
-        <w:pStyle w:val="Normal"/>
-        <w:numPr>
-          <w:ilvl w:val="0"/>
-          <w:numId w:val="4"/>
-        </w:numPr>
-        <w:spacing w:lineRule="auto" w:line="240" w:before="144" w:after="199"/>
-        <w:jc w:val="left"/>
-        <w:rPr/>
-      </w:pPr>
-      <w:r>
-        <w:rPr>
-          <w:rFonts w:ascii="Times New Roman" w:hAnsi="Times New Roman"/>
-          <w:b w:val="false"/>
-          <w:bCs w:val="false"/>
-          <w:i w:val="false"/>
-          <w:iCs w:val="false"/>
-          <w:sz w:val="22"/>
-          <w:szCs w:val="22"/>
-        </w:rPr>
-        <w:t>Intermediate proficiency in Java</w:t>
       </w:r>
     </w:p>
     <w:sectPr>

</xml_diff>